<commit_message>
hiérarchisation des balises de titres
</commit_message>
<xml_diff>
--- a/AUDIT LISTE.docx
+++ b/AUDIT LISTE.docx
@@ -188,26 +188,6 @@
           <w:sz w:val="24"/>
           <w:szCs w:val="24"/>
         </w:rPr>
-        <w:t>Pas de h2 directement h3</w:t>
-      </w:r>
-    </w:p>
-    <w:p>
-      <w:pPr>
-        <w:pStyle w:val="Paragraphedeliste"/>
-        <w:numPr>
-          <w:ilvl w:val="0"/>
-          <w:numId w:val="1"/>
-        </w:numPr>
-        <w:rPr>
-          <w:sz w:val="24"/>
-          <w:szCs w:val="24"/>
-        </w:rPr>
-      </w:pPr>
-      <w:r>
-        <w:rPr>
-          <w:sz w:val="24"/>
-          <w:szCs w:val="24"/>
-        </w:rPr>
         <w:t>Le html commence par un h3 (mettre dans l’ordre)</w:t>
       </w:r>
     </w:p>
@@ -228,27 +208,27 @@
           <w:sz w:val="24"/>
           <w:szCs w:val="24"/>
         </w:rPr>
+        <w:t>Ajouter title dans les liens</w:t>
+      </w:r>
+    </w:p>
+    <w:p>
+      <w:pPr>
+        <w:pStyle w:val="Paragraphedeliste"/>
+        <w:numPr>
+          <w:ilvl w:val="0"/>
+          <w:numId w:val="1"/>
+        </w:numPr>
+        <w:rPr>
+          <w:sz w:val="24"/>
+          <w:szCs w:val="24"/>
+        </w:rPr>
+      </w:pPr>
+      <w:r>
+        <w:rPr>
+          <w:sz w:val="24"/>
+          <w:szCs w:val="24"/>
+        </w:rPr>
         <w:t>Rajouter ALT(12/16) et Title (16/16)dans image</w:t>
-      </w:r>
-    </w:p>
-    <w:p>
-      <w:pPr>
-        <w:pStyle w:val="Paragraphedeliste"/>
-        <w:numPr>
-          <w:ilvl w:val="0"/>
-          <w:numId w:val="1"/>
-        </w:numPr>
-        <w:rPr>
-          <w:sz w:val="24"/>
-          <w:szCs w:val="24"/>
-        </w:rPr>
-      </w:pPr>
-      <w:r>
-        <w:rPr>
-          <w:sz w:val="24"/>
-          <w:szCs w:val="24"/>
-        </w:rPr>
-        <w:t>Ajouter title dans les liens</w:t>
       </w:r>
     </w:p>
     <w:p>

</xml_diff>